<commit_message>
feat: Add PDF export of report
</commit_message>
<xml_diff>
--- a/report.docx
+++ b/report.docx
@@ -52,11 +52,19 @@
           <w:lang w:val="en-NZ"/>
         </w:rPr>
       </w:pPr>
-      <w:r>
-        <w:rPr>
-          <w:lang w:val="en-NZ"/>
-        </w:rPr>
-        <w:t>As a whole, I decided to implement my solution to this assignment in Python as it is my language and lets us do some cool things which will become apparent later.</w:t>
+      <w:proofErr w:type="gramStart"/>
+      <w:r>
+        <w:rPr>
+          <w:lang w:val="en-NZ"/>
+        </w:rPr>
+        <w:t>As a whole, I</w:t>
+      </w:r>
+      <w:proofErr w:type="gramEnd"/>
+      <w:r>
+        <w:rPr>
+          <w:lang w:val="en-NZ"/>
+        </w:rPr>
+        <w:t xml:space="preserve"> decided to implement my solution to this assignment in Python as it is my language and lets us do some cool things which will become apparent later.</w:t>
       </w:r>
       <w:r>
         <w:rPr>
@@ -75,7 +83,21 @@
         <w:rPr>
           <w:lang w:val="en-NZ"/>
         </w:rPr>
-        <w:t xml:space="preserve">In terms of inter-item connections, I have decided to implement them by simply calling methods rather than creating socket connections between objects. However, this is just an implementation detail and a </w:t>
+        <w:t xml:space="preserve">In terms of inter-item connections, I have decided to implement them by simply calling methods rather than creating socket connections between objects. However, this is just an implementation </w:t>
+      </w:r>
+      <w:proofErr w:type="gramStart"/>
+      <w:r>
+        <w:rPr>
+          <w:lang w:val="en-NZ"/>
+        </w:rPr>
+        <w:t>detail</w:t>
+      </w:r>
+      <w:proofErr w:type="gramEnd"/>
+      <w:r>
+        <w:rPr>
+          <w:lang w:val="en-NZ"/>
+        </w:rPr>
+        <w:t xml:space="preserve"> and a </w:t>
       </w:r>
       <w:r>
         <w:rPr>
@@ -335,11 +357,47 @@
           <w:lang w:val="en-NZ"/>
         </w:rPr>
       </w:pPr>
-      <w:r>
-        <w:rPr>
-          <w:lang w:val="en-NZ"/>
-        </w:rPr>
-        <w:t xml:space="preserve">All of the implementation was unit-tested with Pytest to 100% coverage. These tests covered both method usage, as well as general coverage of systems working together. Further to this whenever a connection between a Client and Server was established, that test was ran 3 times on the various stream lengths in order to automate key </w:t>
+      <w:proofErr w:type="gramStart"/>
+      <w:r>
+        <w:rPr>
+          <w:lang w:val="en-NZ"/>
+        </w:rPr>
+        <w:t>All of</w:t>
+      </w:r>
+      <w:proofErr w:type="gramEnd"/>
+      <w:r>
+        <w:rPr>
+          <w:lang w:val="en-NZ"/>
+        </w:rPr>
+        <w:t xml:space="preserve"> the implementation was unit-tested with </w:t>
+      </w:r>
+      <w:proofErr w:type="spellStart"/>
+      <w:r>
+        <w:rPr>
+          <w:lang w:val="en-NZ"/>
+        </w:rPr>
+        <w:t>Pytest</w:t>
+      </w:r>
+      <w:proofErr w:type="spellEnd"/>
+      <w:r>
+        <w:rPr>
+          <w:lang w:val="en-NZ"/>
+        </w:rPr>
+        <w:t xml:space="preserve"> to 100% coverage. These tests covered both method usage, as well as general coverage of systems working together. Further to this whenever a connection between a Client and Server was established, that test was ran 3 times on the various stream lengths </w:t>
+      </w:r>
+      <w:proofErr w:type="gramStart"/>
+      <w:r>
+        <w:rPr>
+          <w:lang w:val="en-NZ"/>
+        </w:rPr>
+        <w:t>in order to</w:t>
+      </w:r>
+      <w:proofErr w:type="gramEnd"/>
+      <w:r>
+        <w:rPr>
+          <w:lang w:val="en-NZ"/>
+        </w:rPr>
+        <w:t xml:space="preserve"> automate key </w:t>
       </w:r>
       <w:r>
         <w:rPr>
@@ -372,7 +430,21 @@
           <w:lang w:val="en-NZ"/>
         </w:rPr>
         <w:lastRenderedPageBreak/>
-        <w:t>Man In The Middle</w:t>
+        <w:t xml:space="preserve">Man In </w:t>
+      </w:r>
+      <w:proofErr w:type="gramStart"/>
+      <w:r>
+        <w:rPr>
+          <w:lang w:val="en-NZ"/>
+        </w:rPr>
+        <w:t>The</w:t>
+      </w:r>
+      <w:proofErr w:type="gramEnd"/>
+      <w:r>
+        <w:rPr>
+          <w:lang w:val="en-NZ"/>
+        </w:rPr>
+        <w:t xml:space="preserve"> Middle</w:t>
       </w:r>
     </w:p>
     <w:p>
@@ -409,7 +481,7 @@
                     <pic:cNvPicPr/>
                   </pic:nvPicPr>
                   <pic:blipFill>
-                    <a:blip r:embed="rId5">
+                    <a:blip r:embed="rId7">
                       <a:extLst>
                         <a:ext uri="{28A0092B-C50C-407E-A947-70E740481C1C}">
                           <a14:useLocalDpi xmlns:a14="http://schemas.microsoft.com/office/drawing/2010/main" val="0"/>
@@ -445,7 +517,21 @@
         <w:rPr>
           <w:lang w:val="en-NZ"/>
         </w:rPr>
-        <w:t>As previously mentioned, I decided to exploit an attack vector style more commonly referred to as SSL Stripping. This vector, rather than eavesdropping the network traffic itself actually sets itself up as a middleman between the Client and the Server</w:t>
+        <w:t xml:space="preserve">As previously mentioned, I decided to exploit an attack vector style more commonly referred to as SSL Stripping. This vector, rather than eavesdropping the network traffic itself </w:t>
+      </w:r>
+      <w:proofErr w:type="gramStart"/>
+      <w:r>
+        <w:rPr>
+          <w:lang w:val="en-NZ"/>
+        </w:rPr>
+        <w:t>actually sets</w:t>
+      </w:r>
+      <w:proofErr w:type="gramEnd"/>
+      <w:r>
+        <w:rPr>
+          <w:lang w:val="en-NZ"/>
+        </w:rPr>
+        <w:t xml:space="preserve"> itself up as a middleman between the Client and the Server</w:t>
       </w:r>
       <w:r>
         <w:rPr>
@@ -534,7 +620,21 @@
         <w:rPr>
           <w:lang w:val="en-NZ"/>
         </w:rPr>
-        <w:t xml:space="preserve"> so we don’t leak the key while also providing a means to verify the connection comes from the person we assume it is and not someone else.</w:t>
+        <w:t xml:space="preserve"> so we don’t leak the key while also providing a means to verify the connection comes from the </w:t>
+      </w:r>
+      <w:proofErr w:type="gramStart"/>
+      <w:r>
+        <w:rPr>
+          <w:lang w:val="en-NZ"/>
+        </w:rPr>
+        <w:t>person</w:t>
+      </w:r>
+      <w:proofErr w:type="gramEnd"/>
+      <w:r>
+        <w:rPr>
+          <w:lang w:val="en-NZ"/>
+        </w:rPr>
+        <w:t xml:space="preserve"> we assume it is and not someone else.</w:t>
       </w:r>
     </w:p>
     <w:p>
@@ -597,6 +697,8 @@
       </w:r>
     </w:p>
     <w:sectPr>
+      <w:headerReference w:type="default" r:id="rId8"/>
+      <w:footerReference w:type="default" r:id="rId9"/>
       <w:pgSz w:w="11906" w:h="16838"/>
       <w:pgMar w:top="1440" w:right="1440" w:bottom="1440" w:left="1440" w:header="708" w:footer="708" w:gutter="0"/>
       <w:cols w:space="708"/>
@@ -604,6 +706,94 @@
     </w:sectPr>
   </w:body>
 </w:document>
+</file>
+
+<file path=word/endnotes.xml><?xml version="1.0" encoding="utf-8"?>
+<w:endnotes xmlns:wpc="http://schemas.microsoft.com/office/word/2010/wordprocessingCanvas" xmlns:cx="http://schemas.microsoft.com/office/drawing/2014/chartex" xmlns:cx1="http://schemas.microsoft.com/office/drawing/2015/9/8/chartex" xmlns:cx2="http://schemas.microsoft.com/office/drawing/2015/10/21/chartex" xmlns:cx3="http://schemas.microsoft.com/office/drawing/2016/5/9/chartex" xmlns:cx4="http://schemas.microsoft.com/office/drawing/2016/5/10/chartex" xmlns:cx5="http://schemas.microsoft.com/office/drawing/2016/5/11/chartex" xmlns:cx6="http://schemas.microsoft.com/office/drawing/2016/5/12/chartex" xmlns:cx7="http://schemas.microsoft.com/office/drawing/2016/5/13/chartex" xmlns:cx8="http://schemas.microsoft.com/office/drawing/2016/5/14/chartex" xmlns:mc="http://schemas.openxmlformats.org/markup-compatibility/2006" xmlns:aink="http://schemas.microsoft.com/office/drawing/2016/ink" xmlns:am3d="http://schemas.microsoft.com/office/drawing/2017/model3d" xmlns:o="urn:schemas-microsoft-com:office:office" xmlns:r="http://schemas.openxmlformats.org/officeDocument/2006/relationships" xmlns:m="http://schemas.openxmlformats.org/officeDocument/2006/math" xmlns:v="urn:schemas-microsoft-com:vml" xmlns:wp14="http://schemas.microsoft.com/office/word/2010/wordprocessingDrawing" xmlns:wp="http://schemas.openxmlformats.org/drawingml/2006/wordprocessingDrawing" xmlns:w10="urn:schemas-microsoft-com:office:word" xmlns:w="http://schemas.openxmlformats.org/wordprocessingml/2006/main" xmlns:w14="http://schemas.microsoft.com/office/word/2010/wordml" xmlns:w15="http://schemas.microsoft.com/office/word/2012/wordml" xmlns:w16cex="http://schemas.microsoft.com/office/word/2018/wordml/cex" xmlns:w16cid="http://schemas.microsoft.com/office/word/2016/wordml/cid" xmlns:w16="http://schemas.microsoft.com/office/word/2018/wordml" xmlns:w16sdtdh="http://schemas.microsoft.com/office/word/2020/wordml/sdtdatahash" xmlns:w16se="http://schemas.microsoft.com/office/word/2015/wordml/symex" xmlns:wpg="http://schemas.microsoft.com/office/word/2010/wordprocessingGroup" xmlns:wpi="http://schemas.microsoft.com/office/word/2010/wordprocessingInk" xmlns:wne="http://schemas.microsoft.com/office/word/2006/wordml" xmlns:wps="http://schemas.microsoft.com/office/word/2010/wordprocessingShape" mc:Ignorable="w14 w15 w16se w16cid w16 w16cex w16sdtdh wp14">
+  <w:endnote w:type="separator" w:id="-1">
+    <w:p>
+      <w:pPr>
+        <w:spacing w:after="0" w:line="240" w:lineRule="auto"/>
+      </w:pPr>
+      <w:r>
+        <w:separator/>
+      </w:r>
+    </w:p>
+  </w:endnote>
+  <w:endnote w:type="continuationSeparator" w:id="0">
+    <w:p>
+      <w:pPr>
+        <w:spacing w:after="0" w:line="240" w:lineRule="auto"/>
+      </w:pPr>
+      <w:r>
+        <w:continuationSeparator/>
+      </w:r>
+    </w:p>
+  </w:endnote>
+</w:endnotes>
+</file>
+
+<file path=word/footer1.xml><?xml version="1.0" encoding="utf-8"?>
+<w:ftr xmlns:wpc="http://schemas.microsoft.com/office/word/2010/wordprocessingCanvas" xmlns:cx="http://schemas.microsoft.com/office/drawing/2014/chartex" xmlns:cx1="http://schemas.microsoft.com/office/drawing/2015/9/8/chartex" xmlns:cx2="http://schemas.microsoft.com/office/drawing/2015/10/21/chartex" xmlns:cx3="http://schemas.microsoft.com/office/drawing/2016/5/9/chartex" xmlns:cx4="http://schemas.microsoft.com/office/drawing/2016/5/10/chartex" xmlns:cx5="http://schemas.microsoft.com/office/drawing/2016/5/11/chartex" xmlns:cx6="http://schemas.microsoft.com/office/drawing/2016/5/12/chartex" xmlns:cx7="http://schemas.microsoft.com/office/drawing/2016/5/13/chartex" xmlns:cx8="http://schemas.microsoft.com/office/drawing/2016/5/14/chartex" xmlns:mc="http://schemas.openxmlformats.org/markup-compatibility/2006" xmlns:aink="http://schemas.microsoft.com/office/drawing/2016/ink" xmlns:am3d="http://schemas.microsoft.com/office/drawing/2017/model3d" xmlns:o="urn:schemas-microsoft-com:office:office" xmlns:r="http://schemas.openxmlformats.org/officeDocument/2006/relationships" xmlns:m="http://schemas.openxmlformats.org/officeDocument/2006/math" xmlns:v="urn:schemas-microsoft-com:vml" xmlns:wp14="http://schemas.microsoft.com/office/word/2010/wordprocessingDrawing" xmlns:wp="http://schemas.openxmlformats.org/drawingml/2006/wordprocessingDrawing" xmlns:w10="urn:schemas-microsoft-com:office:word" xmlns:w="http://schemas.openxmlformats.org/wordprocessingml/2006/main" xmlns:w14="http://schemas.microsoft.com/office/word/2010/wordml" xmlns:w15="http://schemas.microsoft.com/office/word/2012/wordml" xmlns:w16cex="http://schemas.microsoft.com/office/word/2018/wordml/cex" xmlns:w16cid="http://schemas.microsoft.com/office/word/2016/wordml/cid" xmlns:w16="http://schemas.microsoft.com/office/word/2018/wordml" xmlns:w16sdtdh="http://schemas.microsoft.com/office/word/2020/wordml/sdtdatahash" xmlns:w16se="http://schemas.microsoft.com/office/word/2015/wordml/symex" xmlns:wpg="http://schemas.microsoft.com/office/word/2010/wordprocessingGroup" xmlns:wpi="http://schemas.microsoft.com/office/word/2010/wordprocessingInk" xmlns:wne="http://schemas.microsoft.com/office/word/2006/wordml" xmlns:wps="http://schemas.microsoft.com/office/word/2010/wordprocessingShape" mc:Ignorable="w14 w15 w16se w16cid w16 w16cex w16sdtdh wp14">
+  <w:p>
+    <w:pPr>
+      <w:pStyle w:val="Footer"/>
+      <w:rPr>
+        <w:lang w:val="en-NZ"/>
+      </w:rPr>
+    </w:pPr>
+    <w:r>
+      <w:rPr>
+        <w:lang w:val="en-NZ"/>
+      </w:rPr>
+      <w:t>Ethan McKee-Harris – ID: 1536943</w:t>
+    </w:r>
+  </w:p>
+</w:ftr>
+</file>
+
+<file path=word/footnotes.xml><?xml version="1.0" encoding="utf-8"?>
+<w:footnotes xmlns:wpc="http://schemas.microsoft.com/office/word/2010/wordprocessingCanvas" xmlns:cx="http://schemas.microsoft.com/office/drawing/2014/chartex" xmlns:cx1="http://schemas.microsoft.com/office/drawing/2015/9/8/chartex" xmlns:cx2="http://schemas.microsoft.com/office/drawing/2015/10/21/chartex" xmlns:cx3="http://schemas.microsoft.com/office/drawing/2016/5/9/chartex" xmlns:cx4="http://schemas.microsoft.com/office/drawing/2016/5/10/chartex" xmlns:cx5="http://schemas.microsoft.com/office/drawing/2016/5/11/chartex" xmlns:cx6="http://schemas.microsoft.com/office/drawing/2016/5/12/chartex" xmlns:cx7="http://schemas.microsoft.com/office/drawing/2016/5/13/chartex" xmlns:cx8="http://schemas.microsoft.com/office/drawing/2016/5/14/chartex" xmlns:mc="http://schemas.openxmlformats.org/markup-compatibility/2006" xmlns:aink="http://schemas.microsoft.com/office/drawing/2016/ink" xmlns:am3d="http://schemas.microsoft.com/office/drawing/2017/model3d" xmlns:o="urn:schemas-microsoft-com:office:office" xmlns:r="http://schemas.openxmlformats.org/officeDocument/2006/relationships" xmlns:m="http://schemas.openxmlformats.org/officeDocument/2006/math" xmlns:v="urn:schemas-microsoft-com:vml" xmlns:wp14="http://schemas.microsoft.com/office/word/2010/wordprocessingDrawing" xmlns:wp="http://schemas.openxmlformats.org/drawingml/2006/wordprocessingDrawing" xmlns:w10="urn:schemas-microsoft-com:office:word" xmlns:w="http://schemas.openxmlformats.org/wordprocessingml/2006/main" xmlns:w14="http://schemas.microsoft.com/office/word/2010/wordml" xmlns:w15="http://schemas.microsoft.com/office/word/2012/wordml" xmlns:w16cex="http://schemas.microsoft.com/office/word/2018/wordml/cex" xmlns:w16cid="http://schemas.microsoft.com/office/word/2016/wordml/cid" xmlns:w16="http://schemas.microsoft.com/office/word/2018/wordml" xmlns:w16sdtdh="http://schemas.microsoft.com/office/word/2020/wordml/sdtdatahash" xmlns:w16se="http://schemas.microsoft.com/office/word/2015/wordml/symex" xmlns:wpg="http://schemas.microsoft.com/office/word/2010/wordprocessingGroup" xmlns:wpi="http://schemas.microsoft.com/office/word/2010/wordprocessingInk" xmlns:wne="http://schemas.microsoft.com/office/word/2006/wordml" xmlns:wps="http://schemas.microsoft.com/office/word/2010/wordprocessingShape" mc:Ignorable="w14 w15 w16se w16cid w16 w16cex w16sdtdh wp14">
+  <w:footnote w:type="separator" w:id="-1">
+    <w:p>
+      <w:pPr>
+        <w:spacing w:after="0" w:line="240" w:lineRule="auto"/>
+      </w:pPr>
+      <w:r>
+        <w:separator/>
+      </w:r>
+    </w:p>
+  </w:footnote>
+  <w:footnote w:type="continuationSeparator" w:id="0">
+    <w:p>
+      <w:pPr>
+        <w:spacing w:after="0" w:line="240" w:lineRule="auto"/>
+      </w:pPr>
+      <w:r>
+        <w:continuationSeparator/>
+      </w:r>
+    </w:p>
+  </w:footnote>
+</w:footnotes>
+</file>
+
+<file path=word/header1.xml><?xml version="1.0" encoding="utf-8"?>
+<w:hdr xmlns:wpc="http://schemas.microsoft.com/office/word/2010/wordprocessingCanvas" xmlns:cx="http://schemas.microsoft.com/office/drawing/2014/chartex" xmlns:cx1="http://schemas.microsoft.com/office/drawing/2015/9/8/chartex" xmlns:cx2="http://schemas.microsoft.com/office/drawing/2015/10/21/chartex" xmlns:cx3="http://schemas.microsoft.com/office/drawing/2016/5/9/chartex" xmlns:cx4="http://schemas.microsoft.com/office/drawing/2016/5/10/chartex" xmlns:cx5="http://schemas.microsoft.com/office/drawing/2016/5/11/chartex" xmlns:cx6="http://schemas.microsoft.com/office/drawing/2016/5/12/chartex" xmlns:cx7="http://schemas.microsoft.com/office/drawing/2016/5/13/chartex" xmlns:cx8="http://schemas.microsoft.com/office/drawing/2016/5/14/chartex" xmlns:mc="http://schemas.openxmlformats.org/markup-compatibility/2006" xmlns:aink="http://schemas.microsoft.com/office/drawing/2016/ink" xmlns:am3d="http://schemas.microsoft.com/office/drawing/2017/model3d" xmlns:o="urn:schemas-microsoft-com:office:office" xmlns:r="http://schemas.openxmlformats.org/officeDocument/2006/relationships" xmlns:m="http://schemas.openxmlformats.org/officeDocument/2006/math" xmlns:v="urn:schemas-microsoft-com:vml" xmlns:wp14="http://schemas.microsoft.com/office/word/2010/wordprocessingDrawing" xmlns:wp="http://schemas.openxmlformats.org/drawingml/2006/wordprocessingDrawing" xmlns:w10="urn:schemas-microsoft-com:office:word" xmlns:w="http://schemas.openxmlformats.org/wordprocessingml/2006/main" xmlns:w14="http://schemas.microsoft.com/office/word/2010/wordml" xmlns:w15="http://schemas.microsoft.com/office/word/2012/wordml" xmlns:w16cex="http://schemas.microsoft.com/office/word/2018/wordml/cex" xmlns:w16cid="http://schemas.microsoft.com/office/word/2016/wordml/cid" xmlns:w16="http://schemas.microsoft.com/office/word/2018/wordml" xmlns:w16sdtdh="http://schemas.microsoft.com/office/word/2020/wordml/sdtdatahash" xmlns:w16se="http://schemas.microsoft.com/office/word/2015/wordml/symex" xmlns:wpg="http://schemas.microsoft.com/office/word/2010/wordprocessingGroup" xmlns:wpi="http://schemas.microsoft.com/office/word/2010/wordprocessingInk" xmlns:wne="http://schemas.microsoft.com/office/word/2006/wordml" xmlns:wps="http://schemas.microsoft.com/office/word/2010/wordprocessingShape" mc:Ignorable="w14 w15 w16se w16cid w16 w16cex w16sdtdh wp14">
+  <w:p>
+    <w:pPr>
+      <w:pStyle w:val="Header"/>
+      <w:rPr>
+        <w:lang w:val="en-NZ"/>
+      </w:rPr>
+    </w:pPr>
+    <w:r>
+      <w:rPr>
+        <w:lang w:val="en-NZ"/>
+      </w:rPr>
+      <w:t>COMPX304-22A, Quantum Key Exchange</w:t>
+    </w:r>
+  </w:p>
+</w:hdr>
 </file>
 
 <file path=word/numbering.xml><?xml version="1.0" encoding="utf-8"?>
@@ -1247,6 +1437,56 @@
       <w:contextualSpacing/>
     </w:pPr>
   </w:style>
+  <w:style w:type="paragraph" w:styleId="Header">
+    <w:name w:val="header"/>
+    <w:basedOn w:val="Normal"/>
+    <w:link w:val="HeaderChar"/>
+    <w:uiPriority w:val="99"/>
+    <w:unhideWhenUsed/>
+    <w:rsid w:val="002F10B8"/>
+    <w:pPr>
+      <w:tabs>
+        <w:tab w:val="center" w:pos="4513"/>
+        <w:tab w:val="right" w:pos="9026"/>
+      </w:tabs>
+      <w:spacing w:after="0" w:line="240" w:lineRule="auto"/>
+    </w:pPr>
+  </w:style>
+  <w:style w:type="character" w:customStyle="1" w:styleId="HeaderChar">
+    <w:name w:val="Header Char"/>
+    <w:basedOn w:val="DefaultParagraphFont"/>
+    <w:link w:val="Header"/>
+    <w:uiPriority w:val="99"/>
+    <w:rsid w:val="002F10B8"/>
+    <w:rPr>
+      <w:lang w:val="en-US"/>
+    </w:rPr>
+  </w:style>
+  <w:style w:type="paragraph" w:styleId="Footer">
+    <w:name w:val="footer"/>
+    <w:basedOn w:val="Normal"/>
+    <w:link w:val="FooterChar"/>
+    <w:uiPriority w:val="99"/>
+    <w:unhideWhenUsed/>
+    <w:rsid w:val="002F10B8"/>
+    <w:pPr>
+      <w:tabs>
+        <w:tab w:val="center" w:pos="4513"/>
+        <w:tab w:val="right" w:pos="9026"/>
+      </w:tabs>
+      <w:spacing w:after="0" w:line="240" w:lineRule="auto"/>
+    </w:pPr>
+  </w:style>
+  <w:style w:type="character" w:customStyle="1" w:styleId="FooterChar">
+    <w:name w:val="Footer Char"/>
+    <w:basedOn w:val="DefaultParagraphFont"/>
+    <w:link w:val="Footer"/>
+    <w:uiPriority w:val="99"/>
+    <w:rsid w:val="002F10B8"/>
+    <w:rPr>
+      <w:lang w:val="en-US"/>
+    </w:rPr>
+  </w:style>
 </w:styles>
 </file>
 

</xml_diff>